<commit_message>
Modify template for Merchant logo
</commit_message>
<xml_diff>
--- a/cloud/cloud/factura-template.docx
+++ b/cloud/cloud/factura-template.docx
@@ -40,9 +40,8 @@
           <w:color w:val="595959" w:themeColor="text1" w:themeTint="A6"/>
           <w:lang w:val="es-ES"/>
         </w:rPr>
-        <w:t>{#</w:t>
+        <w:t>{#hasImage}</w:t>
       </w:r>
-      <w:proofErr w:type="spellStart"/>
       <w:r>
         <w:rPr>
           <w:rFonts w:ascii="Helvetica Neue" w:eastAsia="Calibri" w:hAnsi="Helvetica Neue" w:cs="Calibri"/>
@@ -50,9 +49,19 @@
           <w:color w:val="595959" w:themeColor="text1" w:themeTint="A6"/>
           <w:lang w:val="es-ES"/>
         </w:rPr>
-        <w:t>hasImage</w:t>
+        <w:t>{%image</w:t>
       </w:r>
-      <w:proofErr w:type="spellEnd"/>
+      <w:r>
+        <w:rPr>
+          <w:rFonts w:ascii="Helvetica Neue" w:eastAsia="Calibri" w:hAnsi="Helvetica Neue" w:cs="Calibri"/>
+          <w:b/>
+          <w:color w:val="595959" w:themeColor="text1" w:themeTint="A6"/>
+          <w:lang w:val="es-ES"/>
+        </w:rPr>
+        <w:t>Data</w:t>
+      </w:r>
+      <w:bookmarkStart w:id="0" w:name="_GoBack"/>
+      <w:bookmarkEnd w:id="0"/>
       <w:r>
         <w:rPr>
           <w:rFonts w:ascii="Helvetica Neue" w:eastAsia="Calibri" w:hAnsi="Helvetica Neue" w:cs="Calibri"/>
@@ -69,56 +78,7 @@
           <w:color w:val="595959" w:themeColor="text1" w:themeTint="A6"/>
           <w:lang w:val="es-ES"/>
         </w:rPr>
-        <w:t>{%</w:t>
-      </w:r>
-      <w:proofErr w:type="spellStart"/>
-      <w:r>
-        <w:rPr>
-          <w:rFonts w:ascii="Helvetica Neue" w:eastAsia="Calibri" w:hAnsi="Helvetica Neue" w:cs="Calibri"/>
-          <w:b/>
-          <w:color w:val="595959" w:themeColor="text1" w:themeTint="A6"/>
-          <w:lang w:val="es-ES"/>
-        </w:rPr>
-        <w:t>image</w:t>
-      </w:r>
-      <w:proofErr w:type="spellEnd"/>
-      <w:r>
-        <w:rPr>
-          <w:rFonts w:ascii="Helvetica Neue" w:eastAsia="Calibri" w:hAnsi="Helvetica Neue" w:cs="Calibri"/>
-          <w:b/>
-          <w:color w:val="595959" w:themeColor="text1" w:themeTint="A6"/>
-          <w:lang w:val="es-ES"/>
-        </w:rPr>
-        <w:t>}</w:t>
-      </w:r>
-      <w:r>
-        <w:rPr>
-          <w:rFonts w:ascii="Helvetica Neue" w:eastAsia="Calibri" w:hAnsi="Helvetica Neue" w:cs="Calibri"/>
-          <w:b/>
-          <w:color w:val="595959" w:themeColor="text1" w:themeTint="A6"/>
-          <w:lang w:val="es-ES"/>
-        </w:rPr>
-        <w:t>{/</w:t>
-      </w:r>
-      <w:proofErr w:type="spellStart"/>
-      <w:r>
-        <w:rPr>
-          <w:rFonts w:ascii="Helvetica Neue" w:eastAsia="Calibri" w:hAnsi="Helvetica Neue" w:cs="Calibri"/>
-          <w:b/>
-          <w:color w:val="595959" w:themeColor="text1" w:themeTint="A6"/>
-          <w:lang w:val="es-ES"/>
-        </w:rPr>
-        <w:t>hasImage</w:t>
-      </w:r>
-      <w:proofErr w:type="spellEnd"/>
-      <w:r>
-        <w:rPr>
-          <w:rFonts w:ascii="Helvetica Neue" w:eastAsia="Calibri" w:hAnsi="Helvetica Neue" w:cs="Calibri"/>
-          <w:b/>
-          <w:color w:val="595959" w:themeColor="text1" w:themeTint="A6"/>
-          <w:lang w:val="es-ES"/>
-        </w:rPr>
-        <w:t>}</w:t>
+        <w:t>{/hasImage}</w:t>
       </w:r>
       <w:r>
         <w:rPr>
@@ -291,7 +251,6 @@
               </w:rPr>
               <w:t>{#emisor}{</w:t>
             </w:r>
-            <w:proofErr w:type="spellStart"/>
             <w:r>
               <w:rPr>
                 <w:rFonts w:ascii="Helvetica Neue" w:hAnsi="Helvetica Neue" w:cs="Farisi"/>
@@ -300,7 +259,6 @@
               </w:rPr>
               <w:t>nifCif</w:t>
             </w:r>
-            <w:proofErr w:type="spellEnd"/>
             <w:r>
               <w:rPr>
                 <w:rFonts w:ascii="Helvetica Neue" w:hAnsi="Helvetica Neue" w:cs="Farisi"/>
@@ -369,7 +327,6 @@
               </w:rPr>
               <w:t>{#emisor}{</w:t>
             </w:r>
-            <w:proofErr w:type="spellStart"/>
             <w:r>
               <w:rPr>
                 <w:rFonts w:ascii="Helvetica Neue" w:hAnsi="Helvetica Neue" w:cs="Farisi"/>
@@ -378,7 +335,6 @@
               </w:rPr>
               <w:t>direccionCompleta</w:t>
             </w:r>
-            <w:proofErr w:type="spellEnd"/>
             <w:r>
               <w:rPr>
                 <w:rFonts w:ascii="Helvetica Neue" w:hAnsi="Helvetica Neue" w:cs="Farisi"/>
@@ -494,63 +450,44 @@
                 <w:color w:val="595959" w:themeColor="text1" w:themeTint="A6"/>
                 <w:lang w:val="es-ES"/>
               </w:rPr>
+              <w:t>{#destinatario}{nifCif}{/destinatario}</w:t>
+            </w:r>
+          </w:p>
+          <w:p>
+            <w:pPr>
+              <w:spacing w:line="276" w:lineRule="auto"/>
+              <w:rPr>
+                <w:rFonts w:ascii="Helvetica Neue" w:hAnsi="Helvetica Neue" w:cs="Farisi"/>
+                <w:color w:val="595959" w:themeColor="text1" w:themeTint="A6"/>
+                <w:lang w:val="es-ES"/>
+              </w:rPr>
+            </w:pPr>
+            <w:r>
+              <w:rPr>
+                <w:rFonts w:ascii="Helvetica Neue" w:hAnsi="Helvetica Neue" w:cs="Farisi"/>
+                <w:color w:val="595959" w:themeColor="text1" w:themeTint="A6"/>
+                <w:lang w:val="es-ES"/>
+              </w:rPr>
+              <w:t>{#destinatario}{calle}{/destinatario}</w:t>
+            </w:r>
+          </w:p>
+          <w:p>
+            <w:pPr>
+              <w:spacing w:line="276" w:lineRule="auto"/>
+              <w:rPr>
+                <w:rFonts w:ascii="Helvetica Neue" w:hAnsi="Helvetica Neue" w:cs="Farisi"/>
+                <w:color w:val="595959" w:themeColor="text1" w:themeTint="A6"/>
+                <w:lang w:val="es-ES"/>
+              </w:rPr>
+            </w:pPr>
+            <w:r>
+              <w:rPr>
+                <w:rFonts w:ascii="Helvetica Neue" w:hAnsi="Helvetica Neue" w:cs="Farisi"/>
+                <w:color w:val="595959" w:themeColor="text1" w:themeTint="A6"/>
+                <w:lang w:val="es-ES"/>
+              </w:rPr>
               <w:t>{#destinatario}{</w:t>
             </w:r>
-            <w:proofErr w:type="spellStart"/>
-            <w:r>
-              <w:rPr>
-                <w:rFonts w:ascii="Helvetica Neue" w:hAnsi="Helvetica Neue" w:cs="Farisi"/>
-                <w:color w:val="595959" w:themeColor="text1" w:themeTint="A6"/>
-                <w:lang w:val="es-ES"/>
-              </w:rPr>
-              <w:t>nifCif</w:t>
-            </w:r>
-            <w:proofErr w:type="spellEnd"/>
-            <w:r>
-              <w:rPr>
-                <w:rFonts w:ascii="Helvetica Neue" w:hAnsi="Helvetica Neue" w:cs="Farisi"/>
-                <w:color w:val="595959" w:themeColor="text1" w:themeTint="A6"/>
-                <w:lang w:val="es-ES"/>
-              </w:rPr>
-              <w:t>}{/destinatario}</w:t>
-            </w:r>
-          </w:p>
-          <w:p>
-            <w:pPr>
-              <w:spacing w:line="276" w:lineRule="auto"/>
-              <w:rPr>
-                <w:rFonts w:ascii="Helvetica Neue" w:hAnsi="Helvetica Neue" w:cs="Farisi"/>
-                <w:color w:val="595959" w:themeColor="text1" w:themeTint="A6"/>
-                <w:lang w:val="es-ES"/>
-              </w:rPr>
-            </w:pPr>
-            <w:r>
-              <w:rPr>
-                <w:rFonts w:ascii="Helvetica Neue" w:hAnsi="Helvetica Neue" w:cs="Farisi"/>
-                <w:color w:val="595959" w:themeColor="text1" w:themeTint="A6"/>
-                <w:lang w:val="es-ES"/>
-              </w:rPr>
-              <w:t>{#destinatario}{calle}{/destinatario}</w:t>
-            </w:r>
-          </w:p>
-          <w:p>
-            <w:pPr>
-              <w:spacing w:line="276" w:lineRule="auto"/>
-              <w:rPr>
-                <w:rFonts w:ascii="Helvetica Neue" w:hAnsi="Helvetica Neue" w:cs="Farisi"/>
-                <w:color w:val="595959" w:themeColor="text1" w:themeTint="A6"/>
-                <w:lang w:val="es-ES"/>
-              </w:rPr>
-            </w:pPr>
-            <w:r>
-              <w:rPr>
-                <w:rFonts w:ascii="Helvetica Neue" w:hAnsi="Helvetica Neue" w:cs="Farisi"/>
-                <w:color w:val="595959" w:themeColor="text1" w:themeTint="A6"/>
-                <w:lang w:val="es-ES"/>
-              </w:rPr>
-              <w:t>{#destinatario}{</w:t>
-            </w:r>
-            <w:proofErr w:type="spellStart"/>
             <w:r>
               <w:rPr>
                 <w:rFonts w:ascii="Helvetica Neue" w:hAnsi="Helvetica Neue" w:cs="Farisi"/>
@@ -559,7 +496,6 @@
               </w:rPr>
               <w:t>direccionCompleta</w:t>
             </w:r>
-            <w:proofErr w:type="spellEnd"/>
             <w:r>
               <w:rPr>
                 <w:rFonts w:ascii="Helvetica Neue" w:hAnsi="Helvetica Neue" w:cs="Farisi"/>
@@ -639,8 +575,6 @@
             </w:r>
           </w:p>
         </w:tc>
-        <w:bookmarkStart w:id="0" w:name="_GoBack"/>
-        <w:bookmarkEnd w:id="0"/>
       </w:tr>
     </w:tbl>
     <w:p>
@@ -844,19 +778,8 @@
                 <w:color w:val="595959" w:themeColor="text1" w:themeTint="A6"/>
                 <w:lang w:val="es-ES"/>
               </w:rPr>
-              <w:t xml:space="preserve">Total IVA </w:t>
-            </w:r>
-            <w:proofErr w:type="spellStart"/>
-            <w:r>
-              <w:rPr>
-                <w:rFonts w:ascii="Helvetica Neue" w:hAnsi="Helvetica Neue" w:cs="Farisi"/>
-                <w:b/>
-                <w:color w:val="595959" w:themeColor="text1" w:themeTint="A6"/>
-                <w:lang w:val="es-ES"/>
-              </w:rPr>
-              <w:t>Incluído</w:t>
-            </w:r>
-            <w:proofErr w:type="spellEnd"/>
+              <w:t>Total IVA Incluído</w:t>
+            </w:r>
           </w:p>
         </w:tc>
       </w:tr>
@@ -921,25 +844,7 @@
                 <w:color w:val="595959" w:themeColor="text1" w:themeTint="A6"/>
                 <w:lang w:val="es-ES"/>
               </w:rPr>
-              <w:t>{</w:t>
-            </w:r>
-            <w:proofErr w:type="spellStart"/>
-            <w:r>
-              <w:rPr>
-                <w:rFonts w:ascii="Helvetica Neue" w:hAnsi="Helvetica Neue" w:cs="Farisi"/>
-                <w:color w:val="595959" w:themeColor="text1" w:themeTint="A6"/>
-                <w:lang w:val="es-ES"/>
-              </w:rPr>
-              <w:t>baseImponible</w:t>
-            </w:r>
-            <w:proofErr w:type="spellEnd"/>
-            <w:r>
-              <w:rPr>
-                <w:rFonts w:ascii="Helvetica Neue" w:hAnsi="Helvetica Neue" w:cs="Farisi"/>
-                <w:color w:val="595959" w:themeColor="text1" w:themeTint="A6"/>
-                <w:lang w:val="es-ES"/>
-              </w:rPr>
-              <w:t>}</w:t>
+              <w:t>{baseImponible}</w:t>
             </w:r>
           </w:p>
         </w:tc>
@@ -965,7 +870,6 @@
               </w:rPr>
               <w:t>{</w:t>
             </w:r>
-            <w:proofErr w:type="spellStart"/>
             <w:r>
               <w:rPr>
                 <w:rFonts w:ascii="Helvetica Neue" w:hAnsi="Helvetica Neue" w:cs="Farisi"/>
@@ -974,7 +878,6 @@
               </w:rPr>
               <w:t>ivaPercent</w:t>
             </w:r>
-            <w:proofErr w:type="spellEnd"/>
             <w:r>
               <w:rPr>
                 <w:rFonts w:ascii="Helvetica Neue" w:hAnsi="Helvetica Neue" w:cs="Farisi"/>
@@ -1016,18 +919,8 @@
                 <w:color w:val="595959" w:themeColor="text1" w:themeTint="A6"/>
                 <w:lang w:val="es-ES"/>
               </w:rPr>
-              <w:t>{</w:t>
-            </w:r>
-            <w:proofErr w:type="spellStart"/>
-            <w:r>
-              <w:rPr>
-                <w:rFonts w:ascii="Helvetica Neue" w:hAnsi="Helvetica Neue" w:cs="Farisi"/>
-                <w:color w:val="595959" w:themeColor="text1" w:themeTint="A6"/>
-                <w:lang w:val="es-ES"/>
-              </w:rPr>
-              <w:t>tipoImpositivo</w:t>
-            </w:r>
-            <w:proofErr w:type="spellEnd"/>
+              <w:t>{tipoImpositivo</w:t>
+            </w:r>
             <w:r>
               <w:rPr>
                 <w:rFonts w:ascii="Helvetica Neue" w:hAnsi="Helvetica Neue" w:cs="Farisi"/>
@@ -1160,7 +1053,6 @@
               </w:rPr>
               <w:t>{</w:t>
             </w:r>
-            <w:proofErr w:type="spellStart"/>
             <w:r>
               <w:rPr>
                 <w:rFonts w:ascii="Helvetica Neue" w:hAnsi="Helvetica Neue" w:cs="Farisi"/>
@@ -1169,7 +1061,6 @@
               </w:rPr>
               <w:t>baseImponible</w:t>
             </w:r>
-            <w:proofErr w:type="spellEnd"/>
             <w:r>
               <w:rPr>
                 <w:rFonts w:ascii="Helvetica Neue" w:hAnsi="Helvetica Neue" w:cs="Farisi"/>
@@ -1246,18 +1137,8 @@
                 <w:color w:val="595959" w:themeColor="text1" w:themeTint="A6"/>
                 <w:lang w:val="es-ES"/>
               </w:rPr>
-              <w:t>{</w:t>
-            </w:r>
-            <w:proofErr w:type="spellStart"/>
-            <w:r>
-              <w:rPr>
-                <w:rFonts w:ascii="Helvetica Neue" w:hAnsi="Helvetica Neue" w:cs="Farisi"/>
-                <w:color w:val="595959" w:themeColor="text1" w:themeTint="A6"/>
-                <w:lang w:val="es-ES"/>
-              </w:rPr>
-              <w:t>tipoImpositivo</w:t>
-            </w:r>
-            <w:proofErr w:type="spellEnd"/>
+              <w:t>{tipoImpositivo</w:t>
+            </w:r>
             <w:r>
               <w:rPr>
                 <w:rFonts w:ascii="Helvetica Neue" w:hAnsi="Helvetica Neue" w:cs="Farisi"/>
@@ -1427,6 +1308,7 @@
         <v:shape id="PowerPlusWaterMarkObject2" o:spid="_x0000_s2050" type="#_x0000_t136" style="position:absolute;margin-left:0;margin-top:0;width:632pt;height:105.3pt;rotation:315;z-index:-251655168;mso-wrap-edited:f;mso-position-horizontal:center;mso-position-horizontal-relative:margin;mso-position-vertical:center;mso-position-vertical-relative:margin" wrapcoords="21139 4937 21011 4320 20447 3549 20344 3857 19243 4011 18167 4474 17936 4011 17475 3394 17321 3703 16962 4011 16552 5246 16296 7097 15117 4320 14631 3703 13580 4011 13580 11726 12299 4320 11991 3086 11786 4474 11428 9257 10249 4320 9993 4166 9967 4011 8507 4011 8456 4320 8430 8640 7789 5091 7226 3240 7072 4011 5919 4011 5842 4166 5791 6017 5816 6943 5791 10337 4945 5091 4305 2623 3997 3703 3587 4011 3203 5091 2895 6789 1947 4320 1768 4011 256 4011 256 17126 333 17589 1819 17743 2255 16817 2485 14811 3536 17589 4177 18051 4663 17434 5048 16200 5304 14349 5842 17589 6226 17743 6662 12034 7687 17743 8122 17434 8071 17126 8737 17897 8840 17897 8891 17126 8891 14966 8994 12034 9275 13731 10428 18206 10531 17743 11120 17897 11300 16971 11607 13731 12171 13731 12632 16509 13273 18514 13401 17743 14016 17743 15092 17434 15502 16354 15809 14657 16732 16663 16809 17126 17475 18206 18013 17434 18397 16354 18679 14503 19243 17434 19601 17897 19653 16971 19653 13423 20011 12034 20678 16046 21369 18669 21523 17743 21318 12960 21344 9874 21395 9257 21395 6634 21344 6171 21139 4937" fillcolor="silver" stroked="f">
           <v:fill opacity=".5"/>
           <v:textpath style="font-family:&quot;Helvetica Neue&quot;;font-size:1pt" string="BORRADOR"/>
+          <w10:wrap anchorx="margin" anchory="margin"/>
         </v:shape>
       </w:pict>
     </w:r>
@@ -1472,6 +1354,7 @@
         <v:shape id="PowerPlusWaterMarkObject1" o:spid="_x0000_s2049" type="#_x0000_t136" style="position:absolute;margin-left:0;margin-top:0;width:644.5pt;height:105.3pt;rotation:315;z-index:-251657216;mso-wrap-edited:f;mso-position-horizontal:center;mso-position-horizontal-relative:margin;mso-position-vertical:center;mso-position-vertical-relative:margin" wrapcoords="21147 4783 20946 4320 20443 3703 19287 4011 19236 4166 19186 6017 19211 6943 19186 10337 18381 5246 17728 2623 17426 3703 17024 4011 16621 5091 16319 6634 16143 9103 15590 5709 14886 3086 14735 4011 13604 4011 13553 7097 13553 10646 12321 4320 12070 3240 11869 4166 11668 6017 11466 8331 10285 4474 10159 4166 9656 3857 8499 4011 8424 7097 7619 4320 7393 4166 7342 4011 5884 4011 4778 4320 4526 4011 4476 3857 3872 3703 3420 4320 3093 5709 2841 7714 2112 4783 1760 3703 1660 4011 302 4011 251 4320 251 17126 352 17743 1634 17743 2112 17126 2565 14811 2439 12497 2892 14966 3822 18977 3948 18051 4501 17897 4903 16817 5205 15120 5356 16200 6085 18051 6211 17897 6236 17126 6261 14811 6387 12034 6588 13269 7820 18051 7896 17743 8072 17743 8097 17280 7971 14811 8373 17280 8776 18206 8902 16971 8902 13423 9228 12034 9832 15583 10611 18669 10762 17897 11215 17589 11240 17434 11416 14966 11793 13731 13000 17743 13327 17743 13478 17126 14031 18360 14132 17743 14710 17743 15213 17280 15565 15891 15842 14194 16973 17589 17602 18051 18080 17434 18457 16200 18708 14349 19261 17434 19563 18051 19664 16663 20041 12034 20695 16046 21374 18514 21499 17434 21323 12960 21349 9566 21424 9257 21424 6634 21323 5863 21147 4783" fillcolor="silver" stroked="f">
           <v:fill opacity=".5"/>
           <v:textpath style="font-family:&quot;Helvetica Neue&quot;;font-size:1pt" string="BORRADOR"/>
+          <w10:wrap anchorx="margin" anchory="margin"/>
         </v:shape>
       </w:pict>
     </w:r>
@@ -1517,6 +1400,7 @@
         <v:shape id="PowerPlusWaterMarkObject3" o:spid="_x0000_s2051" type="#_x0000_t136" style="position:absolute;margin-left:0;margin-top:0;width:632pt;height:105.3pt;rotation:315;z-index:-251653120;mso-wrap-edited:f;mso-position-horizontal:center;mso-position-horizontal-relative:margin;mso-position-vertical:center;mso-position-vertical-relative:margin" wrapcoords="21139 4937 21011 4320 20447 3549 20344 3857 19243 4011 18167 4474 17936 4011 17475 3394 17321 3703 16962 4011 16552 5246 16296 7097 15117 4320 14631 3703 13580 4011 13580 11726 12299 4320 11991 3086 11786 4474 11428 9257 10249 4320 9993 4166 9967 4011 8507 4011 8456 4320 8430 8640 7789 5091 7226 3240 7072 4011 5919 4011 5842 4166 5791 6017 5816 6943 5791 10337 4945 5091 4305 2623 3997 3703 3587 4011 3203 5091 2895 6789 1947 4320 1768 4011 256 4011 256 17126 333 17589 1819 17743 2255 16817 2485 14811 3536 17589 4177 18051 4663 17434 5048 16200 5304 14349 5842 17589 6226 17743 6662 12034 7687 17743 8122 17434 8071 17126 8737 17897 8840 17897 8891 17126 8891 14966 8994 12034 9275 13731 10428 18206 10531 17743 11120 17897 11300 16971 11607 13731 12171 13731 12632 16509 13273 18514 13401 17743 14016 17743 15092 17434 15502 16354 15809 14657 16732 16663 16809 17126 17475 18206 18013 17434 18397 16354 18679 14503 19243 17434 19601 17897 19653 16971 19653 13423 20011 12034 20678 16046 21369 18669 21523 17743 21318 12960 21344 9874 21395 9257 21395 6634 21344 6171 21139 4937" fillcolor="silver" stroked="f">
           <v:fill opacity=".5"/>
           <v:textpath style="font-family:&quot;Helvetica Neue&quot;;font-size:1pt" string="BORRADOR"/>
+          <w10:wrap anchorx="margin" anchory="margin"/>
         </v:shape>
       </w:pict>
     </w:r>
@@ -2396,7 +2280,7 @@
 </file>
 
 <file path=customXml/itemProps1.xml><?xml version="1.0" encoding="utf-8"?>
-<ds:datastoreItem xmlns:ds="http://schemas.openxmlformats.org/officeDocument/2006/customXml" ds:itemID="{04EDA89C-AF93-F44B-8F08-73137CAD2100}">
+<ds:datastoreItem xmlns:ds="http://schemas.openxmlformats.org/officeDocument/2006/customXml" ds:itemID="{B0203C8C-F900-A942-8CEE-3CD9909FE7B3}">
   <ds:schemaRefs>
     <ds:schemaRef ds:uri="http://schemas.openxmlformats.org/officeDocument/2006/bibliography"/>
   </ds:schemaRefs>

</xml_diff>

<commit_message>
Change request for read image
</commit_message>
<xml_diff>
--- a/cloud/cloud/factura-template.docx
+++ b/cloud/cloud/factura-template.docx
@@ -40,7 +40,7 @@
           <w:color w:val="595959" w:themeColor="text1" w:themeTint="A6"/>
           <w:lang w:val="es-ES"/>
         </w:rPr>
-        <w:t>{#hasImage}</w:t>
+        <w:t>{%</w:t>
       </w:r>
       <w:r>
         <w:rPr>
@@ -49,16 +49,7 @@
           <w:color w:val="595959" w:themeColor="text1" w:themeTint="A6"/>
           <w:lang w:val="es-ES"/>
         </w:rPr>
-        <w:t>{%image</w:t>
-      </w:r>
-      <w:r>
-        <w:rPr>
-          <w:rFonts w:ascii="Helvetica Neue" w:eastAsia="Calibri" w:hAnsi="Helvetica Neue" w:cs="Calibri"/>
-          <w:b/>
-          <w:color w:val="595959" w:themeColor="text1" w:themeTint="A6"/>
-          <w:lang w:val="es-ES"/>
-        </w:rPr>
-        <w:t>Data</w:t>
+        <w:t>image</w:t>
       </w:r>
       <w:bookmarkStart w:id="0" w:name="_GoBack"/>
       <w:bookmarkEnd w:id="0"/>
@@ -70,15 +61,6 @@
           <w:lang w:val="es-ES"/>
         </w:rPr>
         <w:t>}</w:t>
-      </w:r>
-      <w:r>
-        <w:rPr>
-          <w:rFonts w:ascii="Helvetica Neue" w:eastAsia="Calibri" w:hAnsi="Helvetica Neue" w:cs="Calibri"/>
-          <w:b/>
-          <w:color w:val="595959" w:themeColor="text1" w:themeTint="A6"/>
-          <w:lang w:val="es-ES"/>
-        </w:rPr>
-        <w:t>{/hasImage}</w:t>
       </w:r>
       <w:r>
         <w:rPr>
@@ -2280,7 +2262,7 @@
 </file>
 
 <file path=customXml/itemProps1.xml><?xml version="1.0" encoding="utf-8"?>
-<ds:datastoreItem xmlns:ds="http://schemas.openxmlformats.org/officeDocument/2006/customXml" ds:itemID="{B0203C8C-F900-A942-8CEE-3CD9909FE7B3}">
+<ds:datastoreItem xmlns:ds="http://schemas.openxmlformats.org/officeDocument/2006/customXml" ds:itemID="{D1554D0C-B80A-7F43-95F8-489F1BB8AFC6}">
   <ds:schemaRefs>
     <ds:schemaRef ds:uri="http://schemas.openxmlformats.org/officeDocument/2006/bibliography"/>
   </ds:schemaRefs>

</xml_diff>